<commit_message>
Functionalities to demo tomorrow
</commit_message>
<xml_diff>
--- a/Demo and presentation form.docx
+++ b/Demo and presentation form.docx
@@ -348,8 +348,6 @@
         </w:rPr>
         <w:t>Steven Kennedy, Jonathan Leathem, Conor McAleavey, Chris McClune, Kevin O’Hare</w:t>
       </w:r>
-      <w:bookmarkStart w:id="0" w:name="_GoBack"/>
-      <w:bookmarkEnd w:id="0"/>
     </w:p>
     <w:p>
       <w:pPr>
@@ -450,6 +448,15 @@
                               </w:rPr>
                               <w:t>1</w:t>
                             </w:r>
+                            <w:r>
+                              <w:rPr>
+                                <w:color w:val="000000" w:themeColor="text1"/>
+                                <w:sz w:val="24"/>
+                                <w:szCs w:val="24"/>
+                              </w:rPr>
+                              <w:tab/>
+                              <w:t>Application Music</w:t>
+                            </w:r>
                           </w:p>
                           <w:p>
                             <w:pPr>
@@ -467,6 +474,15 @@
                               </w:rPr>
                               <w:t>2</w:t>
                             </w:r>
+                            <w:r>
+                              <w:rPr>
+                                <w:color w:val="000000" w:themeColor="text1"/>
+                                <w:sz w:val="24"/>
+                                <w:szCs w:val="24"/>
+                              </w:rPr>
+                              <w:tab/>
+                              <w:t>Video Help Desk</w:t>
+                            </w:r>
                           </w:p>
                           <w:p>
                             <w:pPr>
@@ -484,6 +500,32 @@
                               </w:rPr>
                               <w:t>3</w:t>
                             </w:r>
+                            <w:r>
+                              <w:rPr>
+                                <w:color w:val="000000" w:themeColor="text1"/>
+                                <w:sz w:val="24"/>
+                                <w:szCs w:val="24"/>
+                              </w:rPr>
+                              <w:tab/>
+                              <w:t xml:space="preserve">Blank </w:t>
+                            </w:r>
+                            <w:r>
+                              <w:rPr>
+                                <w:i/>
+                                <w:color w:val="000000" w:themeColor="text1"/>
+                                <w:sz w:val="24"/>
+                                <w:szCs w:val="24"/>
+                              </w:rPr>
+                              <w:t xml:space="preserve">High Scores </w:t>
+                            </w:r>
+                            <w:r>
+                              <w:rPr>
+                                <w:color w:val="000000" w:themeColor="text1"/>
+                                <w:sz w:val="24"/>
+                                <w:szCs w:val="24"/>
+                              </w:rPr>
+                              <w:t>Page</w:t>
+                            </w:r>
                           </w:p>
                           <w:p>
                             <w:pPr>
@@ -501,6 +543,15 @@
                               </w:rPr>
                               <w:t>4</w:t>
                             </w:r>
+                            <w:r>
+                              <w:rPr>
+                                <w:color w:val="000000" w:themeColor="text1"/>
+                                <w:sz w:val="24"/>
+                                <w:szCs w:val="24"/>
+                              </w:rPr>
+                              <w:tab/>
+                              <w:t>Level Select – Locked Levels</w:t>
+                            </w:r>
                           </w:p>
                           <w:p>
                             <w:pPr>
@@ -518,6 +569,15 @@
                               </w:rPr>
                               <w:t>5</w:t>
                             </w:r>
+                            <w:r>
+                              <w:rPr>
+                                <w:color w:val="000000" w:themeColor="text1"/>
+                                <w:sz w:val="24"/>
+                                <w:szCs w:val="24"/>
+                              </w:rPr>
+                              <w:tab/>
+                              <w:t>Countdown Timer</w:t>
+                            </w:r>
                           </w:p>
                           <w:p>
                             <w:pPr>
@@ -535,6 +595,15 @@
                               </w:rPr>
                               <w:t>6</w:t>
                             </w:r>
+                            <w:r>
+                              <w:rPr>
+                                <w:color w:val="000000" w:themeColor="text1"/>
+                                <w:sz w:val="24"/>
+                                <w:szCs w:val="24"/>
+                              </w:rPr>
+                              <w:tab/>
+                              <w:t>Answering Questions</w:t>
+                            </w:r>
                           </w:p>
                           <w:p>
                             <w:pPr>
@@ -552,6 +621,31 @@
                               </w:rPr>
                               <w:t>7</w:t>
                             </w:r>
+                            <w:r>
+                              <w:rPr>
+                                <w:color w:val="000000" w:themeColor="text1"/>
+                                <w:sz w:val="24"/>
+                                <w:szCs w:val="24"/>
+                              </w:rPr>
+                              <w:tab/>
+                            </w:r>
+                            <w:r>
+                              <w:rPr>
+                                <w:i/>
+                                <w:color w:val="000000" w:themeColor="text1"/>
+                                <w:sz w:val="24"/>
+                                <w:szCs w:val="24"/>
+                              </w:rPr>
+                              <w:t>Results</w:t>
+                            </w:r>
+                            <w:r>
+                              <w:rPr>
+                                <w:color w:val="000000" w:themeColor="text1"/>
+                                <w:sz w:val="24"/>
+                                <w:szCs w:val="24"/>
+                              </w:rPr>
+                              <w:t xml:space="preserve"> Page – Medals (Achieving Gold Unlocks New Level)</w:t>
+                            </w:r>
                           </w:p>
                           <w:p>
                             <w:pPr>
@@ -569,6 +663,33 @@
                               </w:rPr>
                               <w:t>8</w:t>
                             </w:r>
+                            <w:r>
+                              <w:rPr>
+                                <w:color w:val="000000" w:themeColor="text1"/>
+                                <w:sz w:val="24"/>
+                                <w:szCs w:val="24"/>
+                              </w:rPr>
+                              <w:tab/>
+                            </w:r>
+                            <w:r>
+                              <w:rPr>
+                                <w:i/>
+                                <w:color w:val="000000" w:themeColor="text1"/>
+                                <w:sz w:val="24"/>
+                                <w:szCs w:val="24"/>
+                              </w:rPr>
+                              <w:t xml:space="preserve">Results </w:t>
+                            </w:r>
+                            <w:r>
+                              <w:rPr>
+                                <w:color w:val="000000" w:themeColor="text1"/>
+                                <w:sz w:val="24"/>
+                                <w:szCs w:val="24"/>
+                              </w:rPr>
+                              <w:t>Page – Correct Answers</w:t>
+                            </w:r>
+                            <w:bookmarkStart w:id="0" w:name="_GoBack"/>
+                            <w:bookmarkEnd w:id="0"/>
                           </w:p>
                           <w:p>
                             <w:pPr>
@@ -586,6 +707,31 @@
                               </w:rPr>
                               <w:t>9</w:t>
                             </w:r>
+                            <w:r>
+                              <w:rPr>
+                                <w:color w:val="000000" w:themeColor="text1"/>
+                                <w:sz w:val="24"/>
+                                <w:szCs w:val="24"/>
+                              </w:rPr>
+                              <w:tab/>
+                            </w:r>
+                            <w:r>
+                              <w:rPr>
+                                <w:i/>
+                                <w:color w:val="000000" w:themeColor="text1"/>
+                                <w:sz w:val="24"/>
+                                <w:szCs w:val="24"/>
+                              </w:rPr>
+                              <w:t xml:space="preserve">Results </w:t>
+                            </w:r>
+                            <w:r>
+                              <w:rPr>
+                                <w:color w:val="000000" w:themeColor="text1"/>
+                                <w:sz w:val="24"/>
+                                <w:szCs w:val="24"/>
+                              </w:rPr>
+                              <w:t>Page – Time Bonus</w:t>
+                            </w:r>
                           </w:p>
                           <w:p>
                             <w:pPr>
@@ -603,6 +749,40 @@
                               </w:rPr>
                               <w:t>10</w:t>
                             </w:r>
+                            <w:r>
+                              <w:rPr>
+                                <w:color w:val="000000" w:themeColor="text1"/>
+                                <w:sz w:val="24"/>
+                                <w:szCs w:val="24"/>
+                              </w:rPr>
+                              <w:tab/>
+                            </w:r>
+                            <w:r>
+                              <w:rPr>
+                                <w:i/>
+                                <w:color w:val="000000" w:themeColor="text1"/>
+                                <w:sz w:val="24"/>
+                                <w:szCs w:val="24"/>
+                              </w:rPr>
+                              <w:t>High Scores</w:t>
+                            </w:r>
+                            <w:r>
+                              <w:rPr>
+                                <w:color w:val="000000" w:themeColor="text1"/>
+                                <w:sz w:val="24"/>
+                                <w:szCs w:val="24"/>
+                              </w:rPr>
+                              <w:t xml:space="preserve"> Page after completing a level</w:t>
+                            </w:r>
+                          </w:p>
+                          <w:p>
+                            <w:pPr>
+                              <w:rPr>
+                                <w:color w:val="000000" w:themeColor="text1"/>
+                                <w:sz w:val="24"/>
+                                <w:szCs w:val="24"/>
+                              </w:rPr>
+                            </w:pPr>
                           </w:p>
                           <w:p>
                             <w:pPr>
@@ -706,6 +886,15 @@
                         </w:rPr>
                         <w:t>1</w:t>
                       </w:r>
+                      <w:r>
+                        <w:rPr>
+                          <w:color w:val="000000" w:themeColor="text1"/>
+                          <w:sz w:val="24"/>
+                          <w:szCs w:val="24"/>
+                        </w:rPr>
+                        <w:tab/>
+                        <w:t>Application Music</w:t>
+                      </w:r>
                     </w:p>
                     <w:p>
                       <w:pPr>
@@ -723,6 +912,15 @@
                         </w:rPr>
                         <w:t>2</w:t>
                       </w:r>
+                      <w:r>
+                        <w:rPr>
+                          <w:color w:val="000000" w:themeColor="text1"/>
+                          <w:sz w:val="24"/>
+                          <w:szCs w:val="24"/>
+                        </w:rPr>
+                        <w:tab/>
+                        <w:t>Video Help Desk</w:t>
+                      </w:r>
                     </w:p>
                     <w:p>
                       <w:pPr>
@@ -740,6 +938,32 @@
                         </w:rPr>
                         <w:t>3</w:t>
                       </w:r>
+                      <w:r>
+                        <w:rPr>
+                          <w:color w:val="000000" w:themeColor="text1"/>
+                          <w:sz w:val="24"/>
+                          <w:szCs w:val="24"/>
+                        </w:rPr>
+                        <w:tab/>
+                        <w:t xml:space="preserve">Blank </w:t>
+                      </w:r>
+                      <w:r>
+                        <w:rPr>
+                          <w:i/>
+                          <w:color w:val="000000" w:themeColor="text1"/>
+                          <w:sz w:val="24"/>
+                          <w:szCs w:val="24"/>
+                        </w:rPr>
+                        <w:t xml:space="preserve">High Scores </w:t>
+                      </w:r>
+                      <w:r>
+                        <w:rPr>
+                          <w:color w:val="000000" w:themeColor="text1"/>
+                          <w:sz w:val="24"/>
+                          <w:szCs w:val="24"/>
+                        </w:rPr>
+                        <w:t>Page</w:t>
+                      </w:r>
                     </w:p>
                     <w:p>
                       <w:pPr>
@@ -757,6 +981,15 @@
                         </w:rPr>
                         <w:t>4</w:t>
                       </w:r>
+                      <w:r>
+                        <w:rPr>
+                          <w:color w:val="000000" w:themeColor="text1"/>
+                          <w:sz w:val="24"/>
+                          <w:szCs w:val="24"/>
+                        </w:rPr>
+                        <w:tab/>
+                        <w:t>Level Select – Locked Levels</w:t>
+                      </w:r>
                     </w:p>
                     <w:p>
                       <w:pPr>
@@ -774,6 +1007,15 @@
                         </w:rPr>
                         <w:t>5</w:t>
                       </w:r>
+                      <w:r>
+                        <w:rPr>
+                          <w:color w:val="000000" w:themeColor="text1"/>
+                          <w:sz w:val="24"/>
+                          <w:szCs w:val="24"/>
+                        </w:rPr>
+                        <w:tab/>
+                        <w:t>Countdown Timer</w:t>
+                      </w:r>
                     </w:p>
                     <w:p>
                       <w:pPr>
@@ -791,6 +1033,15 @@
                         </w:rPr>
                         <w:t>6</w:t>
                       </w:r>
+                      <w:r>
+                        <w:rPr>
+                          <w:color w:val="000000" w:themeColor="text1"/>
+                          <w:sz w:val="24"/>
+                          <w:szCs w:val="24"/>
+                        </w:rPr>
+                        <w:tab/>
+                        <w:t>Answering Questions</w:t>
+                      </w:r>
                     </w:p>
                     <w:p>
                       <w:pPr>
@@ -808,6 +1059,31 @@
                         </w:rPr>
                         <w:t>7</w:t>
                       </w:r>
+                      <w:r>
+                        <w:rPr>
+                          <w:color w:val="000000" w:themeColor="text1"/>
+                          <w:sz w:val="24"/>
+                          <w:szCs w:val="24"/>
+                        </w:rPr>
+                        <w:tab/>
+                      </w:r>
+                      <w:r>
+                        <w:rPr>
+                          <w:i/>
+                          <w:color w:val="000000" w:themeColor="text1"/>
+                          <w:sz w:val="24"/>
+                          <w:szCs w:val="24"/>
+                        </w:rPr>
+                        <w:t>Results</w:t>
+                      </w:r>
+                      <w:r>
+                        <w:rPr>
+                          <w:color w:val="000000" w:themeColor="text1"/>
+                          <w:sz w:val="24"/>
+                          <w:szCs w:val="24"/>
+                        </w:rPr>
+                        <w:t xml:space="preserve"> Page – Medals (Achieving Gold Unlocks New Level)</w:t>
+                      </w:r>
                     </w:p>
                     <w:p>
                       <w:pPr>
@@ -825,6 +1101,33 @@
                         </w:rPr>
                         <w:t>8</w:t>
                       </w:r>
+                      <w:r>
+                        <w:rPr>
+                          <w:color w:val="000000" w:themeColor="text1"/>
+                          <w:sz w:val="24"/>
+                          <w:szCs w:val="24"/>
+                        </w:rPr>
+                        <w:tab/>
+                      </w:r>
+                      <w:r>
+                        <w:rPr>
+                          <w:i/>
+                          <w:color w:val="000000" w:themeColor="text1"/>
+                          <w:sz w:val="24"/>
+                          <w:szCs w:val="24"/>
+                        </w:rPr>
+                        <w:t xml:space="preserve">Results </w:t>
+                      </w:r>
+                      <w:r>
+                        <w:rPr>
+                          <w:color w:val="000000" w:themeColor="text1"/>
+                          <w:sz w:val="24"/>
+                          <w:szCs w:val="24"/>
+                        </w:rPr>
+                        <w:t>Page – Correct Answers</w:t>
+                      </w:r>
+                      <w:bookmarkStart w:id="1" w:name="_GoBack"/>
+                      <w:bookmarkEnd w:id="1"/>
                     </w:p>
                     <w:p>
                       <w:pPr>
@@ -842,6 +1145,31 @@
                         </w:rPr>
                         <w:t>9</w:t>
                       </w:r>
+                      <w:r>
+                        <w:rPr>
+                          <w:color w:val="000000" w:themeColor="text1"/>
+                          <w:sz w:val="24"/>
+                          <w:szCs w:val="24"/>
+                        </w:rPr>
+                        <w:tab/>
+                      </w:r>
+                      <w:r>
+                        <w:rPr>
+                          <w:i/>
+                          <w:color w:val="000000" w:themeColor="text1"/>
+                          <w:sz w:val="24"/>
+                          <w:szCs w:val="24"/>
+                        </w:rPr>
+                        <w:t xml:space="preserve">Results </w:t>
+                      </w:r>
+                      <w:r>
+                        <w:rPr>
+                          <w:color w:val="000000" w:themeColor="text1"/>
+                          <w:sz w:val="24"/>
+                          <w:szCs w:val="24"/>
+                        </w:rPr>
+                        <w:t>Page – Time Bonus</w:t>
+                      </w:r>
                     </w:p>
                     <w:p>
                       <w:pPr>
@@ -859,6 +1187,40 @@
                         </w:rPr>
                         <w:t>10</w:t>
                       </w:r>
+                      <w:r>
+                        <w:rPr>
+                          <w:color w:val="000000" w:themeColor="text1"/>
+                          <w:sz w:val="24"/>
+                          <w:szCs w:val="24"/>
+                        </w:rPr>
+                        <w:tab/>
+                      </w:r>
+                      <w:r>
+                        <w:rPr>
+                          <w:i/>
+                          <w:color w:val="000000" w:themeColor="text1"/>
+                          <w:sz w:val="24"/>
+                          <w:szCs w:val="24"/>
+                        </w:rPr>
+                        <w:t>High Scores</w:t>
+                      </w:r>
+                      <w:r>
+                        <w:rPr>
+                          <w:color w:val="000000" w:themeColor="text1"/>
+                          <w:sz w:val="24"/>
+                          <w:szCs w:val="24"/>
+                        </w:rPr>
+                        <w:t xml:space="preserve"> Page after completing a level</w:t>
+                      </w:r>
+                    </w:p>
+                    <w:p>
+                      <w:pPr>
+                        <w:rPr>
+                          <w:color w:val="000000" w:themeColor="text1"/>
+                          <w:sz w:val="24"/>
+                          <w:szCs w:val="24"/>
+                        </w:rPr>
+                      </w:pPr>
                     </w:p>
                     <w:p>
                       <w:pPr>
@@ -2792,21 +3154,6 @@
 </file>
 
 <file path=customXml/item1.xml><?xml version="1.0" encoding="utf-8"?>
-<p:properties xmlns:p="http://schemas.microsoft.com/office/2006/metadata/properties" xmlns:xsi="http://www.w3.org/2001/XMLSchema-instance" xmlns:pc="http://schemas.microsoft.com/office/infopath/2007/PartnerControls">
-  <documentManagement/>
-</p:properties>
-</file>
-
-<file path=customXml/item2.xml><?xml version="1.0" encoding="utf-8"?>
-<?mso-contentType ?>
-<FormTemplates xmlns="http://schemas.microsoft.com/sharepoint/v3/contenttype/forms">
-  <Display>DocumentLibraryForm</Display>
-  <Edit>DocumentLibraryForm</Edit>
-  <New>DocumentLibraryForm</New>
-</FormTemplates>
-</file>
-
-<file path=customXml/item3.xml><?xml version="1.0" encoding="utf-8"?>
 <ct:contentTypeSchema xmlns:ct="http://schemas.microsoft.com/office/2006/metadata/contentType" xmlns:ma="http://schemas.microsoft.com/office/2006/metadata/properties/metaAttributes" ct:_="" ma:_="" ma:contentTypeName="Document" ma:contentTypeID="0x010100FCBBEE28F721074597F6C9B937221F96" ma:contentTypeVersion="0" ma:contentTypeDescription="Create a new document." ma:contentTypeScope="" ma:versionID="95f9899a35d1297e66d146c537460c4c">
   <xsd:schema xmlns:xsd="http://www.w3.org/2001/XMLSchema" xmlns:xs="http://www.w3.org/2001/XMLSchema" xmlns:p="http://schemas.microsoft.com/office/2006/metadata/properties" targetNamespace="http://schemas.microsoft.com/office/2006/metadata/properties" ma:root="true" ma:fieldsID="c64490b4aec6201516c3a874156f37b2">
     <xsd:element name="properties">
@@ -2920,28 +3267,26 @@
 </ct:contentTypeSchema>
 </file>
 
+<file path=customXml/item2.xml><?xml version="1.0" encoding="utf-8"?>
+<?mso-contentType ?>
+<FormTemplates xmlns="http://schemas.microsoft.com/sharepoint/v3/contenttype/forms">
+  <Display>DocumentLibraryForm</Display>
+  <Edit>DocumentLibraryForm</Edit>
+  <New>DocumentLibraryForm</New>
+</FormTemplates>
+</file>
+
+<file path=customXml/item3.xml><?xml version="1.0" encoding="utf-8"?>
+<p:properties xmlns:p="http://schemas.microsoft.com/office/2006/metadata/properties" xmlns:xsi="http://www.w3.org/2001/XMLSchema-instance" xmlns:pc="http://schemas.microsoft.com/office/infopath/2007/PartnerControls">
+  <documentManagement/>
+</p:properties>
+</file>
+
 <file path=customXml/item4.xml><?xml version="1.0" encoding="utf-8"?>
 <b:Sources xmlns:b="http://schemas.openxmlformats.org/officeDocument/2006/bibliography" xmlns="http://schemas.openxmlformats.org/officeDocument/2006/bibliography" SelectedStyle="\APASixthEditionOfficeOnline.xsl" StyleName="APA" Version="6"/>
 </file>
 
 <file path=customXml/itemProps1.xml><?xml version="1.0" encoding="utf-8"?>
-<ds:datastoreItem xmlns:ds="http://schemas.openxmlformats.org/officeDocument/2006/customXml" ds:itemID="{A2946410-05A2-4EEB-8AA6-343089B2883C}">
-  <ds:schemaRefs>
-    <ds:schemaRef ds:uri="http://schemas.microsoft.com/office/2006/metadata/properties"/>
-    <ds:schemaRef ds:uri="http://schemas.microsoft.com/office/infopath/2007/PartnerControls"/>
-  </ds:schemaRefs>
-</ds:datastoreItem>
-</file>
-
-<file path=customXml/itemProps2.xml><?xml version="1.0" encoding="utf-8"?>
-<ds:datastoreItem xmlns:ds="http://schemas.openxmlformats.org/officeDocument/2006/customXml" ds:itemID="{A8F81A8C-BAC9-4136-98B7-AC0AE3E990AE}">
-  <ds:schemaRefs>
-    <ds:schemaRef ds:uri="http://schemas.microsoft.com/sharepoint/v3/contenttype/forms"/>
-  </ds:schemaRefs>
-</ds:datastoreItem>
-</file>
-
-<file path=customXml/itemProps3.xml><?xml version="1.0" encoding="utf-8"?>
 <ds:datastoreItem xmlns:ds="http://schemas.openxmlformats.org/officeDocument/2006/customXml" ds:itemID="{3C1D6E22-30E1-4002-95A0-234C6FE5677F}">
   <ds:schemaRefs>
     <ds:schemaRef ds:uri="http://schemas.microsoft.com/office/2006/metadata/contentType"/>
@@ -2957,8 +3302,25 @@
 </ds:datastoreItem>
 </file>
 
+<file path=customXml/itemProps2.xml><?xml version="1.0" encoding="utf-8"?>
+<ds:datastoreItem xmlns:ds="http://schemas.openxmlformats.org/officeDocument/2006/customXml" ds:itemID="{A8F81A8C-BAC9-4136-98B7-AC0AE3E990AE}">
+  <ds:schemaRefs>
+    <ds:schemaRef ds:uri="http://schemas.microsoft.com/sharepoint/v3/contenttype/forms"/>
+  </ds:schemaRefs>
+</ds:datastoreItem>
+</file>
+
+<file path=customXml/itemProps3.xml><?xml version="1.0" encoding="utf-8"?>
+<ds:datastoreItem xmlns:ds="http://schemas.openxmlformats.org/officeDocument/2006/customXml" ds:itemID="{A2946410-05A2-4EEB-8AA6-343089B2883C}">
+  <ds:schemaRefs>
+    <ds:schemaRef ds:uri="http://schemas.microsoft.com/office/2006/metadata/properties"/>
+    <ds:schemaRef ds:uri="http://schemas.microsoft.com/office/infopath/2007/PartnerControls"/>
+  </ds:schemaRefs>
+</ds:datastoreItem>
+</file>
+
 <file path=customXml/itemProps4.xml><?xml version="1.0" encoding="utf-8"?>
-<ds:datastoreItem xmlns:ds="http://schemas.openxmlformats.org/officeDocument/2006/customXml" ds:itemID="{60423845-9E7C-4A68-BE23-1FF615231C50}">
+<ds:datastoreItem xmlns:ds="http://schemas.openxmlformats.org/officeDocument/2006/customXml" ds:itemID="{7C660EC7-908A-4ADD-B6B4-76BD02559794}">
   <ds:schemaRefs>
     <ds:schemaRef ds:uri="http://schemas.openxmlformats.org/officeDocument/2006/bibliography"/>
   </ds:schemaRefs>

</xml_diff>